<commit_message>
Updated the doc and moved the endpoint to appsettings.json
</commit_message>
<xml_diff>
--- a/EntityMetadataWebAPI Doc.docx
+++ b/EntityMetadataWebAPI Doc.docx
@@ -151,7 +151,10 @@
           <w:sz w:val="22"/>
           <w:szCs w:val="22"/>
         </w:rPr>
-        <w:t>Read</w:t>
+        <w:t>Reading configuration requirement</w:t>
+      </w:r>
+      <w:r>
+        <w:t xml:space="preserve">) and POST (for </w:t>
       </w:r>
       <w:r>
         <w:rPr>
@@ -160,46 +163,7 @@
           <w:sz w:val="22"/>
           <w:szCs w:val="22"/>
         </w:rPr>
-        <w:t>ing</w:t>
-      </w:r>
-      <w:r>
-        <w:rPr>
-          <w:b/>
-          <w:bCs/>
-          <w:sz w:val="22"/>
-          <w:szCs w:val="22"/>
-        </w:rPr>
-        <w:t xml:space="preserve"> configuration requirement</w:t>
-      </w:r>
-      <w:r>
-        <w:t xml:space="preserve">) and POST (for </w:t>
-      </w:r>
-      <w:r>
-        <w:rPr>
-          <w:b/>
-          <w:bCs/>
-          <w:sz w:val="22"/>
-          <w:szCs w:val="22"/>
-        </w:rPr>
-        <w:t>Sav</w:t>
-      </w:r>
-      <w:r>
-        <w:rPr>
-          <w:b/>
-          <w:bCs/>
-          <w:sz w:val="22"/>
-          <w:szCs w:val="22"/>
-        </w:rPr>
-        <w:t>ing</w:t>
-      </w:r>
-      <w:r>
-        <w:rPr>
-          <w:b/>
-          <w:bCs/>
-          <w:sz w:val="22"/>
-          <w:szCs w:val="22"/>
-        </w:rPr>
-        <w:t xml:space="preserve"> configuration requirement</w:t>
+        <w:t>Saving configuration requirement</w:t>
       </w:r>
       <w:r>
         <w:t xml:space="preserve">). This layer also wraps the response data into </w:t>
@@ -353,14 +317,7 @@
           <w:sz w:val="24"/>
           <w:szCs w:val="24"/>
         </w:rPr>
-        <w:t xml:space="preserve">I. </w:t>
-      </w:r>
-      <w:r>
-        <w:rPr>
-          <w:sz w:val="24"/>
-          <w:szCs w:val="24"/>
-        </w:rPr>
-        <w:t>GET (</w:t>
+        <w:t>I. GET (</w:t>
       </w:r>
       <w:r>
         <w:t xml:space="preserve">for </w:t>
@@ -398,25 +355,7 @@
           <w:sz w:val="24"/>
           <w:szCs w:val="24"/>
         </w:rPr>
-        <w:t>“</w:t>
-      </w:r>
-      <w:r>
-        <w:rPr>
-          <w:b/>
-          <w:bCs/>
-          <w:sz w:val="24"/>
-          <w:szCs w:val="24"/>
-        </w:rPr>
-        <w:t>System shall be able to get the data from two different sources and merge them. Once it's merged then join with the configuration that's available in the database (structure of the sample data given below). And finally return the object</w:t>
-      </w:r>
-      <w:r>
-        <w:rPr>
-          <w:b/>
-          <w:bCs/>
-          <w:sz w:val="24"/>
-          <w:szCs w:val="24"/>
-        </w:rPr>
-        <w:t>”</w:t>
+        <w:t>“System shall be able to get the data from two different sources and merge them. Once it's merged then join with the configuration that's available in the database (structure of the sample data given below). And finally return the object”</w:t>
       </w:r>
     </w:p>
     <w:p>
@@ -491,25 +430,7 @@
           <w:sz w:val="24"/>
           <w:szCs w:val="24"/>
         </w:rPr>
-        <w:t>“</w:t>
-      </w:r>
-      <w:r>
-        <w:rPr>
-          <w:b/>
-          <w:bCs/>
-          <w:sz w:val="24"/>
-          <w:szCs w:val="24"/>
-        </w:rPr>
-        <w:t>System shall be able to perform bulk insert/update operations. If a field specific entry is available then update that entry otherwise insert.</w:t>
-      </w:r>
-      <w:r>
-        <w:rPr>
-          <w:b/>
-          <w:bCs/>
-          <w:sz w:val="24"/>
-          <w:szCs w:val="24"/>
-        </w:rPr>
-        <w:t>”</w:t>
+        <w:t>“System shall be able to perform bulk insert/update operations. If a field specific entry is available then update that entry otherwise insert.”</w:t>
       </w:r>
     </w:p>
     <w:p>
@@ -597,6 +518,726 @@
       <w:pPr>
         <w:spacing w:after="0"/>
         <w:rPr>
+          <w:b/>
+          <w:bCs/>
+          <w:u w:val="single"/>
+        </w:rPr>
+      </w:pPr>
+      <w:r>
+        <w:rPr>
+          <w:b/>
+          <w:bCs/>
+          <w:u w:val="single"/>
+        </w:rPr>
+        <w:t>Project Structure</w:t>
+      </w:r>
+    </w:p>
+    <w:p>
+      <w:pPr>
+        <w:spacing w:after="0"/>
+      </w:pPr>
+      <w:r>
+        <w:t>Below is the project structure, we have total 6 projects. And they are described below:</w:t>
+      </w:r>
+    </w:p>
+    <w:p>
+      <w:pPr>
+        <w:spacing w:after="0"/>
+        <w:ind w:left="720" w:firstLine="720"/>
+        <w:rPr>
+          <w:u w:val="single"/>
+        </w:rPr>
+      </w:pPr>
+      <w:r>
+        <w:rPr>
+          <w:noProof/>
+        </w:rPr>
+        <w:drawing>
+          <wp:inline distT="0" distB="0" distL="0" distR="0" wp14:anchorId="241210E7" wp14:editId="641F3399">
+            <wp:extent cx="2371725" cy="1609725"/>
+            <wp:effectExtent l="0" t="0" r="9525" b="9525"/>
+            <wp:docPr id="1" name="Picture 1"/>
+            <wp:cNvGraphicFramePr>
+              <a:graphicFrameLocks xmlns:a="http://schemas.openxmlformats.org/drawingml/2006/main" noChangeAspect="1"/>
+            </wp:cNvGraphicFramePr>
+            <a:graphic xmlns:a="http://schemas.openxmlformats.org/drawingml/2006/main">
+              <a:graphicData uri="http://schemas.openxmlformats.org/drawingml/2006/picture">
+                <pic:pic xmlns:pic="http://schemas.openxmlformats.org/drawingml/2006/picture">
+                  <pic:nvPicPr>
+                    <pic:cNvPr id="1" name=""/>
+                    <pic:cNvPicPr/>
+                  </pic:nvPicPr>
+                  <pic:blipFill>
+                    <a:blip r:embed="rId5"/>
+                    <a:stretch>
+                      <a:fillRect/>
+                    </a:stretch>
+                  </pic:blipFill>
+                  <pic:spPr>
+                    <a:xfrm>
+                      <a:off x="0" y="0"/>
+                      <a:ext cx="2371725" cy="1609725"/>
+                    </a:xfrm>
+                    <a:prstGeom prst="rect">
+                      <a:avLst/>
+                    </a:prstGeom>
+                  </pic:spPr>
+                </pic:pic>
+              </a:graphicData>
+            </a:graphic>
+          </wp:inline>
+        </w:drawing>
+      </w:r>
+    </w:p>
+    <w:p>
+      <w:pPr>
+        <w:pStyle w:val="ListParagraph"/>
+        <w:numPr>
+          <w:ilvl w:val="0"/>
+          <w:numId w:val="3"/>
+        </w:numPr>
+        <w:spacing w:after="0"/>
+        <w:rPr>
+          <w:b/>
+          <w:bCs/>
+          <w:u w:val="single"/>
+        </w:rPr>
+      </w:pPr>
+      <w:proofErr w:type="spellStart"/>
+      <w:r>
+        <w:rPr>
+          <w:b/>
+          <w:bCs/>
+          <w:u w:val="single"/>
+        </w:rPr>
+        <w:t>CustomException</w:t>
+      </w:r>
+      <w:proofErr w:type="spellEnd"/>
+      <w:r>
+        <w:rPr>
+          <w:b/>
+          <w:bCs/>
+          <w:u w:val="single"/>
+        </w:rPr>
+        <w:t>:-</w:t>
+      </w:r>
+      <w:r>
+        <w:rPr>
+          <w:b/>
+          <w:bCs/>
+        </w:rPr>
+        <w:t xml:space="preserve"> </w:t>
+      </w:r>
+      <w:r>
+        <w:t xml:space="preserve">This library is developed for handling the exception with </w:t>
+      </w:r>
+      <w:r>
+        <w:t>custom</w:t>
+      </w:r>
+      <w:r>
+        <w:t xml:space="preserve"> message as we don’t want the end user to get the internal programming error.</w:t>
+      </w:r>
+    </w:p>
+    <w:p>
+      <w:pPr>
+        <w:pStyle w:val="ListParagraph"/>
+        <w:numPr>
+          <w:ilvl w:val="0"/>
+          <w:numId w:val="3"/>
+        </w:numPr>
+        <w:spacing w:after="0"/>
+        <w:rPr>
+          <w:b/>
+          <w:bCs/>
+          <w:u w:val="single"/>
+        </w:rPr>
+      </w:pPr>
+      <w:proofErr w:type="spellStart"/>
+      <w:r>
+        <w:rPr>
+          <w:b/>
+          <w:bCs/>
+          <w:u w:val="single"/>
+        </w:rPr>
+        <w:t>DataLayerSQL</w:t>
+      </w:r>
+      <w:proofErr w:type="spellEnd"/>
+      <w:r>
+        <w:rPr>
+          <w:b/>
+          <w:bCs/>
+          <w:u w:val="single"/>
+        </w:rPr>
+        <w:t>:-</w:t>
+      </w:r>
+      <w:r>
+        <w:t xml:space="preserve"> This </w:t>
+      </w:r>
+      <w:r>
+        <w:t>library</w:t>
+      </w:r>
+      <w:r>
+        <w:t xml:space="preserve"> is responsible for communicating with database </w:t>
+      </w:r>
+      <w:proofErr w:type="gramStart"/>
+      <w:r>
+        <w:t>i.e.</w:t>
+      </w:r>
+      <w:proofErr w:type="gramEnd"/>
+      <w:r>
+        <w:t xml:space="preserve"> establishing connection, executing various queries, mapping those </w:t>
+      </w:r>
+      <w:proofErr w:type="spellStart"/>
+      <w:r>
+        <w:t>to</w:t>
+      </w:r>
+      <w:proofErr w:type="spellEnd"/>
+      <w:r>
+        <w:t xml:space="preserve"> given model/entity class.</w:t>
+      </w:r>
+    </w:p>
+    <w:p>
+      <w:pPr>
+        <w:pStyle w:val="ListParagraph"/>
+        <w:numPr>
+          <w:ilvl w:val="0"/>
+          <w:numId w:val="3"/>
+        </w:numPr>
+        <w:spacing w:after="0"/>
+        <w:rPr>
+          <w:b/>
+          <w:bCs/>
+          <w:u w:val="single"/>
+        </w:rPr>
+      </w:pPr>
+      <w:proofErr w:type="spellStart"/>
+      <w:r>
+        <w:rPr>
+          <w:b/>
+          <w:bCs/>
+          <w:u w:val="single"/>
+        </w:rPr>
+        <w:t>DTOObjects</w:t>
+      </w:r>
+      <w:proofErr w:type="spellEnd"/>
+      <w:r>
+        <w:rPr>
+          <w:b/>
+          <w:bCs/>
+          <w:u w:val="single"/>
+        </w:rPr>
+        <w:t>:-</w:t>
+      </w:r>
+      <w:r>
+        <w:t xml:space="preserve"> This library is for storing data transfer objects with which we will bind the database object(tables and queries result set).</w:t>
+      </w:r>
+    </w:p>
+    <w:p>
+      <w:pPr>
+        <w:pStyle w:val="ListParagraph"/>
+        <w:numPr>
+          <w:ilvl w:val="0"/>
+          <w:numId w:val="3"/>
+        </w:numPr>
+        <w:spacing w:after="0"/>
+        <w:rPr>
+          <w:b/>
+          <w:bCs/>
+          <w:u w:val="single"/>
+        </w:rPr>
+      </w:pPr>
+      <w:proofErr w:type="spellStart"/>
+      <w:r>
+        <w:rPr>
+          <w:b/>
+          <w:bCs/>
+          <w:u w:val="single"/>
+        </w:rPr>
+        <w:t>EntityMetadataBL</w:t>
+      </w:r>
+      <w:proofErr w:type="spellEnd"/>
+      <w:r>
+        <w:rPr>
+          <w:b/>
+          <w:bCs/>
+          <w:u w:val="single"/>
+        </w:rPr>
+        <w:t>:-</w:t>
+      </w:r>
+      <w:r>
+        <w:t xml:space="preserve"> Thi</w:t>
+      </w:r>
+      <w:r>
+        <w:t>s library is for handling the business logic of our Entity Metadata API as per the request.</w:t>
+      </w:r>
+    </w:p>
+    <w:p>
+      <w:pPr>
+        <w:pStyle w:val="ListParagraph"/>
+        <w:spacing w:after="0"/>
+      </w:pPr>
+      <w:r>
+        <w:t>It also contains all the helper methods which are needed to implement the business logic.</w:t>
+      </w:r>
+    </w:p>
+    <w:p>
+      <w:pPr>
+        <w:pStyle w:val="ListParagraph"/>
+        <w:numPr>
+          <w:ilvl w:val="0"/>
+          <w:numId w:val="3"/>
+        </w:numPr>
+        <w:spacing w:after="0"/>
+        <w:rPr>
+          <w:b/>
+          <w:bCs/>
+          <w:u w:val="single"/>
+        </w:rPr>
+      </w:pPr>
+      <w:proofErr w:type="spellStart"/>
+      <w:r>
+        <w:rPr>
+          <w:b/>
+          <w:bCs/>
+          <w:u w:val="single"/>
+        </w:rPr>
+        <w:t>EntityMetadataDL</w:t>
+      </w:r>
+      <w:proofErr w:type="spellEnd"/>
+      <w:r>
+        <w:rPr>
+          <w:b/>
+          <w:bCs/>
+          <w:u w:val="single"/>
+        </w:rPr>
+        <w:t>:-</w:t>
+      </w:r>
+      <w:r>
+        <w:t xml:space="preserve"> This library contains the </w:t>
+      </w:r>
+      <w:proofErr w:type="gramStart"/>
+      <w:r>
+        <w:t>database oriented</w:t>
+      </w:r>
+      <w:proofErr w:type="gramEnd"/>
+      <w:r>
+        <w:t xml:space="preserve"> method which is responsible of preparing  </w:t>
+      </w:r>
+      <w:proofErr w:type="spellStart"/>
+      <w:r>
+        <w:t>sql</w:t>
+      </w:r>
+      <w:proofErr w:type="spellEnd"/>
+      <w:r>
+        <w:t xml:space="preserve"> queries and parameters for execution on database engine.</w:t>
+      </w:r>
+    </w:p>
+    <w:p>
+      <w:pPr>
+        <w:pStyle w:val="ListParagraph"/>
+        <w:numPr>
+          <w:ilvl w:val="0"/>
+          <w:numId w:val="3"/>
+        </w:numPr>
+        <w:spacing w:after="0"/>
+        <w:rPr>
+          <w:b/>
+          <w:bCs/>
+          <w:u w:val="single"/>
+        </w:rPr>
+      </w:pPr>
+      <w:proofErr w:type="spellStart"/>
+      <w:r>
+        <w:rPr>
+          <w:b/>
+          <w:bCs/>
+          <w:u w:val="single"/>
+        </w:rPr>
+        <w:t>EntityMetadataWebAPI</w:t>
+      </w:r>
+      <w:proofErr w:type="spellEnd"/>
+      <w:r>
+        <w:rPr>
+          <w:b/>
+          <w:bCs/>
+          <w:u w:val="single"/>
+        </w:rPr>
+        <w:t>:-</w:t>
+      </w:r>
+      <w:r>
+        <w:t xml:space="preserve"> This is the main Web API project which </w:t>
+      </w:r>
+      <w:r>
+        <w:t xml:space="preserve">exposes the API endpoint </w:t>
+      </w:r>
+      <w:proofErr w:type="gramStart"/>
+      <w:r>
+        <w:t>i.e.</w:t>
+      </w:r>
+      <w:proofErr w:type="gramEnd"/>
+      <w:r>
+        <w:t xml:space="preserve"> GET (for </w:t>
+      </w:r>
+      <w:r>
+        <w:rPr>
+          <w:b/>
+          <w:bCs/>
+        </w:rPr>
+        <w:t>Reading configuration requirement</w:t>
+      </w:r>
+      <w:r>
+        <w:t xml:space="preserve">) and POST (for </w:t>
+      </w:r>
+      <w:r>
+        <w:rPr>
+          <w:b/>
+          <w:bCs/>
+        </w:rPr>
+        <w:t>Saving configuration requirement</w:t>
+      </w:r>
+      <w:r>
+        <w:t xml:space="preserve">). </w:t>
+      </w:r>
+      <w:r>
+        <w:t xml:space="preserve">And </w:t>
+      </w:r>
+      <w:r>
+        <w:t xml:space="preserve">also </w:t>
+      </w:r>
+      <w:r>
+        <w:t xml:space="preserve">provides the </w:t>
+      </w:r>
+      <w:r>
+        <w:t xml:space="preserve">response </w:t>
+      </w:r>
+      <w:r>
+        <w:t xml:space="preserve">in </w:t>
+      </w:r>
+      <w:r>
+        <w:t>generic response object.</w:t>
+      </w:r>
+    </w:p>
+    <w:p>
+      <w:pPr>
+        <w:spacing w:after="0"/>
+        <w:ind w:left="360"/>
+      </w:pPr>
+      <w:r>
+        <w:rPr>
+          <w:b/>
+          <w:bCs/>
+          <w:u w:val="single"/>
+        </w:rPr>
+        <w:lastRenderedPageBreak/>
+        <w:t>Project Setup</w:t>
+      </w:r>
+      <w:r>
+        <w:t xml:space="preserve"> </w:t>
+      </w:r>
+      <w:r>
+        <w:t>In order to setup and execute the project</w:t>
+      </w:r>
+      <w:r>
+        <w:t xml:space="preserve"> follow the below steps:</w:t>
+      </w:r>
+    </w:p>
+    <w:p>
+      <w:pPr>
+        <w:pStyle w:val="ListParagraph"/>
+        <w:numPr>
+          <w:ilvl w:val="0"/>
+          <w:numId w:val="4"/>
+        </w:numPr>
+        <w:spacing w:after="0"/>
+      </w:pPr>
+      <w:r>
+        <w:t xml:space="preserve">First of all, execute the </w:t>
+      </w:r>
+      <w:proofErr w:type="spellStart"/>
+      <w:r>
+        <w:rPr>
+          <w:b/>
+          <w:bCs/>
+          <w:u w:val="single"/>
+        </w:rPr>
+        <w:t>CreateSqlScript</w:t>
+      </w:r>
+      <w:r>
+        <w:rPr>
+          <w:b/>
+          <w:bCs/>
+          <w:u w:val="single"/>
+        </w:rPr>
+        <w:t>.sql</w:t>
+      </w:r>
+      <w:proofErr w:type="spellEnd"/>
+      <w:r>
+        <w:rPr>
+          <w:u w:val="single"/>
+        </w:rPr>
+        <w:t xml:space="preserve"> </w:t>
+      </w:r>
+      <w:r>
+        <w:t>script</w:t>
+      </w:r>
+      <w:r>
+        <w:rPr>
+          <w:u w:val="single"/>
+        </w:rPr>
+        <w:t xml:space="preserve"> </w:t>
+      </w:r>
+      <w:r>
+        <w:t>into</w:t>
+      </w:r>
+      <w:r>
+        <w:t xml:space="preserve"> the </w:t>
+      </w:r>
+      <w:proofErr w:type="spellStart"/>
+      <w:r>
+        <w:t>sql</w:t>
+      </w:r>
+      <w:proofErr w:type="spellEnd"/>
+      <w:r>
+        <w:t xml:space="preserve"> server.</w:t>
+      </w:r>
+    </w:p>
+    <w:p>
+      <w:pPr>
+        <w:pStyle w:val="ListParagraph"/>
+        <w:numPr>
+          <w:ilvl w:val="0"/>
+          <w:numId w:val="4"/>
+        </w:numPr>
+        <w:spacing w:after="0"/>
+      </w:pPr>
+      <w:r>
+        <w:t xml:space="preserve">Open </w:t>
+      </w:r>
+      <w:proofErr w:type="spellStart"/>
+      <w:r>
+        <w:t>EntityMetadataWebAPI</w:t>
+      </w:r>
+      <w:proofErr w:type="spellEnd"/>
+      <w:r>
+        <w:t xml:space="preserve"> project in visual studio and build it and then run it. You will get to see the below output:</w:t>
+      </w:r>
+    </w:p>
+    <w:p>
+      <w:pPr>
+        <w:pStyle w:val="ListParagraph"/>
+        <w:spacing w:after="0"/>
+      </w:pPr>
+      <w:r>
+        <w:rPr>
+          <w:noProof/>
+        </w:rPr>
+        <w:drawing>
+          <wp:inline distT="0" distB="0" distL="0" distR="0" wp14:anchorId="4FDCD5A7" wp14:editId="65FD3810">
+            <wp:extent cx="5229225" cy="1600200"/>
+            <wp:effectExtent l="0" t="0" r="9525" b="0"/>
+            <wp:docPr id="2" name="Picture 2"/>
+            <wp:cNvGraphicFramePr>
+              <a:graphicFrameLocks xmlns:a="http://schemas.openxmlformats.org/drawingml/2006/main" noChangeAspect="1"/>
+            </wp:cNvGraphicFramePr>
+            <a:graphic xmlns:a="http://schemas.openxmlformats.org/drawingml/2006/main">
+              <a:graphicData uri="http://schemas.openxmlformats.org/drawingml/2006/picture">
+                <pic:pic xmlns:pic="http://schemas.openxmlformats.org/drawingml/2006/picture">
+                  <pic:nvPicPr>
+                    <pic:cNvPr id="1" name=""/>
+                    <pic:cNvPicPr/>
+                  </pic:nvPicPr>
+                  <pic:blipFill>
+                    <a:blip r:embed="rId6"/>
+                    <a:stretch>
+                      <a:fillRect/>
+                    </a:stretch>
+                  </pic:blipFill>
+                  <pic:spPr>
+                    <a:xfrm>
+                      <a:off x="0" y="0"/>
+                      <a:ext cx="5229225" cy="1600200"/>
+                    </a:xfrm>
+                    <a:prstGeom prst="rect">
+                      <a:avLst/>
+                    </a:prstGeom>
+                  </pic:spPr>
+                </pic:pic>
+              </a:graphicData>
+            </a:graphic>
+          </wp:inline>
+        </w:drawing>
+      </w:r>
+    </w:p>
+    <w:p>
+      <w:pPr>
+        <w:pStyle w:val="ListParagraph"/>
+        <w:numPr>
+          <w:ilvl w:val="0"/>
+          <w:numId w:val="4"/>
+        </w:numPr>
+        <w:spacing w:after="0"/>
+      </w:pPr>
+      <w:r>
+        <w:t xml:space="preserve">Now open the postman, and try to hit the above 2 highlighted </w:t>
+      </w:r>
+      <w:proofErr w:type="spellStart"/>
+      <w:r>
+        <w:t>url</w:t>
+      </w:r>
+      <w:proofErr w:type="spellEnd"/>
+      <w:r>
+        <w:t xml:space="preserve"> with correct http verb shown below:</w:t>
+      </w:r>
+    </w:p>
+    <w:p>
+      <w:pPr>
+        <w:pStyle w:val="ListParagraph"/>
+        <w:numPr>
+          <w:ilvl w:val="1"/>
+          <w:numId w:val="4"/>
+        </w:numPr>
+        <w:spacing w:after="0"/>
+        <w:rPr>
+          <w:u w:val="single"/>
+        </w:rPr>
+      </w:pPr>
+      <w:r>
+        <w:rPr>
+          <w:u w:val="single"/>
+        </w:rPr>
+        <w:t>For Saving the configuration hit POST url:</w:t>
+      </w:r>
+    </w:p>
+    <w:p>
+      <w:pPr>
+        <w:pStyle w:val="ListParagraph"/>
+        <w:spacing w:after="0"/>
+        <w:ind w:left="0"/>
+      </w:pPr>
+      <w:r>
+        <w:rPr>
+          <w:noProof/>
+        </w:rPr>
+        <w:drawing>
+          <wp:inline distT="0" distB="0" distL="0" distR="0" wp14:anchorId="0722D152" wp14:editId="403DDEB5">
+            <wp:extent cx="6858000" cy="3651250"/>
+            <wp:effectExtent l="0" t="0" r="0" b="6350"/>
+            <wp:docPr id="3" name="Picture 3"/>
+            <wp:cNvGraphicFramePr>
+              <a:graphicFrameLocks xmlns:a="http://schemas.openxmlformats.org/drawingml/2006/main" noChangeAspect="1"/>
+            </wp:cNvGraphicFramePr>
+            <a:graphic xmlns:a="http://schemas.openxmlformats.org/drawingml/2006/main">
+              <a:graphicData uri="http://schemas.openxmlformats.org/drawingml/2006/picture">
+                <pic:pic xmlns:pic="http://schemas.openxmlformats.org/drawingml/2006/picture">
+                  <pic:nvPicPr>
+                    <pic:cNvPr id="1" name=""/>
+                    <pic:cNvPicPr/>
+                  </pic:nvPicPr>
+                  <pic:blipFill>
+                    <a:blip r:embed="rId7"/>
+                    <a:stretch>
+                      <a:fillRect/>
+                    </a:stretch>
+                  </pic:blipFill>
+                  <pic:spPr>
+                    <a:xfrm>
+                      <a:off x="0" y="0"/>
+                      <a:ext cx="6858000" cy="3651250"/>
+                    </a:xfrm>
+                    <a:prstGeom prst="rect">
+                      <a:avLst/>
+                    </a:prstGeom>
+                  </pic:spPr>
+                </pic:pic>
+              </a:graphicData>
+            </a:graphic>
+          </wp:inline>
+        </w:drawing>
+      </w:r>
+    </w:p>
+    <w:p>
+      <w:pPr>
+        <w:pStyle w:val="ListParagraph"/>
+        <w:numPr>
+          <w:ilvl w:val="1"/>
+          <w:numId w:val="4"/>
+        </w:numPr>
+        <w:spacing w:after="0"/>
+        <w:rPr>
+          <w:u w:val="single"/>
+        </w:rPr>
+      </w:pPr>
+      <w:r>
+        <w:rPr>
+          <w:u w:val="single"/>
+        </w:rPr>
+        <w:t>For getting the configuration hit GET url:</w:t>
+      </w:r>
+    </w:p>
+    <w:p>
+      <w:pPr>
+        <w:pStyle w:val="ListParagraph"/>
+        <w:spacing w:after="0"/>
+        <w:ind w:left="0"/>
+        <w:rPr>
+          <w:u w:val="single"/>
+        </w:rPr>
+      </w:pPr>
+      <w:r>
+        <w:rPr>
+          <w:noProof/>
+        </w:rPr>
+        <w:drawing>
+          <wp:inline distT="0" distB="0" distL="0" distR="0" wp14:anchorId="40F783D0" wp14:editId="6DAD7836">
+            <wp:extent cx="6858000" cy="3977640"/>
+            <wp:effectExtent l="0" t="0" r="0" b="3810"/>
+            <wp:docPr id="4" name="Picture 4"/>
+            <wp:cNvGraphicFramePr>
+              <a:graphicFrameLocks xmlns:a="http://schemas.openxmlformats.org/drawingml/2006/main" noChangeAspect="1"/>
+            </wp:cNvGraphicFramePr>
+            <a:graphic xmlns:a="http://schemas.openxmlformats.org/drawingml/2006/main">
+              <a:graphicData uri="http://schemas.openxmlformats.org/drawingml/2006/picture">
+                <pic:pic xmlns:pic="http://schemas.openxmlformats.org/drawingml/2006/picture">
+                  <pic:nvPicPr>
+                    <pic:cNvPr id="1" name=""/>
+                    <pic:cNvPicPr/>
+                  </pic:nvPicPr>
+                  <pic:blipFill>
+                    <a:blip r:embed="rId8"/>
+                    <a:stretch>
+                      <a:fillRect/>
+                    </a:stretch>
+                  </pic:blipFill>
+                  <pic:spPr>
+                    <a:xfrm>
+                      <a:off x="0" y="0"/>
+                      <a:ext cx="6858000" cy="3977640"/>
+                    </a:xfrm>
+                    <a:prstGeom prst="rect">
+                      <a:avLst/>
+                    </a:prstGeom>
+                  </pic:spPr>
+                </pic:pic>
+              </a:graphicData>
+            </a:graphic>
+          </wp:inline>
+        </w:drawing>
+      </w:r>
+    </w:p>
+    <w:p>
+      <w:pPr>
+        <w:pStyle w:val="ListParagraph"/>
+        <w:spacing w:after="0"/>
+        <w:ind w:left="0"/>
+        <w:rPr>
+          <w:u w:val="single"/>
+        </w:rPr>
+      </w:pPr>
+    </w:p>
+    <w:p>
+      <w:pPr>
+        <w:spacing w:after="0"/>
+        <w:rPr>
           <w:color w:val="FF0000"/>
         </w:rPr>
       </w:pPr>
@@ -630,84 +1271,143 @@
           <w:b/>
           <w:bCs/>
         </w:rPr>
-        <w:t>:-</w:t>
-      </w:r>
-      <w:r>
-        <w:rPr>
-          <w:b/>
-          <w:bCs/>
+        <w:t xml:space="preserve">:- </w:t>
+      </w:r>
+      <w:r>
+        <w:rPr>
+          <w:color w:val="FF0000"/>
+        </w:rPr>
+        <w:t>Describe how you can clean up the configured data that's already saved in the database if any fields are removed from source2 later time</w:t>
+      </w:r>
+      <w:r>
+        <w:rPr>
+          <w:b/>
+          <w:bCs/>
+          <w:color w:val="FF0000"/>
+        </w:rPr>
+        <w:t xml:space="preserve">. </w:t>
+      </w:r>
+      <w:r>
+        <w:rPr>
+          <w:color w:val="FF0000"/>
+        </w:rPr>
+        <w:t>System shall not need to maintain configuration if fields are not available in either of the sources.</w:t>
+      </w:r>
+    </w:p>
+    <w:p>
+      <w:pPr>
+        <w:spacing w:after="0"/>
+        <w:rPr>
+          <w:color w:val="0070C0"/>
+          <w:sz w:val="24"/>
+          <w:szCs w:val="24"/>
+        </w:rPr>
+      </w:pPr>
+      <w:r>
+        <w:rPr>
+          <w:b/>
+          <w:bCs/>
+          <w:u w:val="single"/>
+        </w:rPr>
+        <w:t>Approach</w:t>
+      </w:r>
+      <w:r>
+        <w:rPr>
+          <w:b/>
+          <w:bCs/>
+          <w:u w:val="single"/>
+        </w:rPr>
+        <w:t xml:space="preserve">:- </w:t>
+      </w:r>
+      <w:r>
+        <w:rPr>
+          <w:color w:val="0070C0"/>
+        </w:rPr>
+        <w:t>Considering we have</w:t>
+      </w:r>
+      <w:r>
+        <w:rPr>
+          <w:color w:val="0070C0"/>
+        </w:rPr>
+        <w:t xml:space="preserve"> only</w:t>
+      </w:r>
+      <w:r>
+        <w:rPr>
+          <w:color w:val="0070C0"/>
+        </w:rPr>
+        <w:t xml:space="preserve"> 2 API end point (GET &amp; POST), so in case of GET</w:t>
+      </w:r>
+      <w:r>
+        <w:rPr>
+          <w:color w:val="0070C0"/>
+        </w:rPr>
+        <w:t xml:space="preserve"> request</w:t>
+      </w:r>
+      <w:r>
+        <w:rPr>
+          <w:color w:val="0070C0"/>
+        </w:rPr>
+        <w:t>, where we are retrieving the fields configuration</w:t>
+      </w:r>
+      <w:r>
+        <w:rPr>
+          <w:color w:val="0070C0"/>
+        </w:rPr>
+        <w:t xml:space="preserve"> of different</w:t>
+      </w:r>
+      <w:r>
+        <w:rPr>
+          <w:color w:val="0070C0"/>
+        </w:rPr>
+        <w:t xml:space="preserve"> source fields from database</w:t>
+      </w:r>
+      <w:r>
+        <w:rPr>
+          <w:color w:val="0070C0"/>
+        </w:rPr>
+        <w:t>,</w:t>
+      </w:r>
+      <w:r>
+        <w:rPr>
+          <w:color w:val="0070C0"/>
         </w:rPr>
         <w:t xml:space="preserve"> </w:t>
       </w:r>
       <w:r>
         <w:rPr>
-          <w:color w:val="FF0000"/>
-        </w:rPr>
-        <w:t>Describe how you can clean up the configured data that's already saved in the database if any fields are removed from source2 later time</w:t>
-      </w:r>
-      <w:r>
-        <w:rPr>
-          <w:b/>
-          <w:bCs/>
-          <w:color w:val="FF0000"/>
-        </w:rPr>
-        <w:t xml:space="preserve">. </w:t>
-      </w:r>
-      <w:r>
-        <w:rPr>
-          <w:color w:val="FF0000"/>
-        </w:rPr>
-        <w:t>System shall not need to maintain configuration if fields are not available in either of the sources.</w:t>
-      </w:r>
-    </w:p>
-    <w:p>
-      <w:pPr>
-        <w:spacing w:after="0"/>
-        <w:rPr>
           <w:color w:val="0070C0"/>
-          <w:sz w:val="24"/>
-          <w:szCs w:val="24"/>
-        </w:rPr>
-      </w:pPr>
-      <w:r>
-        <w:rPr>
-          <w:b/>
-          <w:bCs/>
-          <w:u w:val="single"/>
-        </w:rPr>
-        <w:t>Approach</w:t>
-      </w:r>
-      <w:r>
-        <w:rPr>
-          <w:b/>
-          <w:bCs/>
-          <w:u w:val="single"/>
-        </w:rPr>
-        <w:t xml:space="preserve">:- </w:t>
+        </w:rPr>
+        <w:t>w</w:t>
       </w:r>
       <w:r>
         <w:rPr>
           <w:color w:val="0070C0"/>
         </w:rPr>
-        <w:t xml:space="preserve">Considering we have 2 API end point (GET &amp; POST), so in case of GET, where we are retrieving the fields configuration, as per the source fields, </w:t>
+        <w:t xml:space="preserve">e can </w:t>
       </w:r>
       <w:r>
         <w:rPr>
           <w:color w:val="0070C0"/>
         </w:rPr>
-        <w:t>from database</w:t>
+        <w:t xml:space="preserve">perform </w:t>
       </w:r>
       <w:r>
         <w:rPr>
           <w:color w:val="0070C0"/>
         </w:rPr>
-        <w:t xml:space="preserve">. We can delete the configuration </w:t>
+        <w:t xml:space="preserve">configuration </w:t>
       </w:r>
       <w:r>
         <w:rPr>
           <w:color w:val="0070C0"/>
         </w:rPr>
-        <w:t>of those fields which are not present in field list.</w:t>
+        <w:t xml:space="preserve">cleanup for </w:t>
+      </w:r>
+      <w:r>
+        <w:rPr>
+          <w:color w:val="0070C0"/>
+        </w:rPr>
+        <w:t>those fields which are not present in field list.</w:t>
       </w:r>
     </w:p>
     <w:sectPr>
@@ -900,11 +1600,195 @@
       </w:pPr>
     </w:lvl>
   </w:abstractNum>
+  <w:abstractNum w:abstractNumId="2" w15:restartNumberingAfterBreak="0">
+    <w:nsid w:val="42336ED6"/>
+    <w:multiLevelType w:val="hybridMultilevel"/>
+    <w:tmpl w:val="170230B8"/>
+    <w:lvl w:ilvl="0" w:tplc="0409000F">
+      <w:start w:val="1"/>
+      <w:numFmt w:val="decimal"/>
+      <w:lvlText w:val="%1."/>
+      <w:lvlJc w:val="left"/>
+      <w:pPr>
+        <w:ind w:left="720" w:hanging="360"/>
+      </w:pPr>
+      <w:rPr>
+        <w:rFonts w:hint="default"/>
+      </w:rPr>
+    </w:lvl>
+    <w:lvl w:ilvl="1" w:tplc="04090019" w:tentative="1">
+      <w:start w:val="1"/>
+      <w:numFmt w:val="lowerLetter"/>
+      <w:lvlText w:val="%2."/>
+      <w:lvlJc w:val="left"/>
+      <w:pPr>
+        <w:ind w:left="1440" w:hanging="360"/>
+      </w:pPr>
+    </w:lvl>
+    <w:lvl w:ilvl="2" w:tplc="0409001B" w:tentative="1">
+      <w:start w:val="1"/>
+      <w:numFmt w:val="lowerRoman"/>
+      <w:lvlText w:val="%3."/>
+      <w:lvlJc w:val="right"/>
+      <w:pPr>
+        <w:ind w:left="2160" w:hanging="180"/>
+      </w:pPr>
+    </w:lvl>
+    <w:lvl w:ilvl="3" w:tplc="0409000F" w:tentative="1">
+      <w:start w:val="1"/>
+      <w:numFmt w:val="decimal"/>
+      <w:lvlText w:val="%4."/>
+      <w:lvlJc w:val="left"/>
+      <w:pPr>
+        <w:ind w:left="2880" w:hanging="360"/>
+      </w:pPr>
+    </w:lvl>
+    <w:lvl w:ilvl="4" w:tplc="04090019" w:tentative="1">
+      <w:start w:val="1"/>
+      <w:numFmt w:val="lowerLetter"/>
+      <w:lvlText w:val="%5."/>
+      <w:lvlJc w:val="left"/>
+      <w:pPr>
+        <w:ind w:left="3600" w:hanging="360"/>
+      </w:pPr>
+    </w:lvl>
+    <w:lvl w:ilvl="5" w:tplc="0409001B" w:tentative="1">
+      <w:start w:val="1"/>
+      <w:numFmt w:val="lowerRoman"/>
+      <w:lvlText w:val="%6."/>
+      <w:lvlJc w:val="right"/>
+      <w:pPr>
+        <w:ind w:left="4320" w:hanging="180"/>
+      </w:pPr>
+    </w:lvl>
+    <w:lvl w:ilvl="6" w:tplc="0409000F" w:tentative="1">
+      <w:start w:val="1"/>
+      <w:numFmt w:val="decimal"/>
+      <w:lvlText w:val="%7."/>
+      <w:lvlJc w:val="left"/>
+      <w:pPr>
+        <w:ind w:left="5040" w:hanging="360"/>
+      </w:pPr>
+    </w:lvl>
+    <w:lvl w:ilvl="7" w:tplc="04090019" w:tentative="1">
+      <w:start w:val="1"/>
+      <w:numFmt w:val="lowerLetter"/>
+      <w:lvlText w:val="%8."/>
+      <w:lvlJc w:val="left"/>
+      <w:pPr>
+        <w:ind w:left="5760" w:hanging="360"/>
+      </w:pPr>
+    </w:lvl>
+    <w:lvl w:ilvl="8" w:tplc="0409001B" w:tentative="1">
+      <w:start w:val="1"/>
+      <w:numFmt w:val="lowerRoman"/>
+      <w:lvlText w:val="%9."/>
+      <w:lvlJc w:val="right"/>
+      <w:pPr>
+        <w:ind w:left="6480" w:hanging="180"/>
+      </w:pPr>
+    </w:lvl>
+  </w:abstractNum>
+  <w:abstractNum w:abstractNumId="3" w15:restartNumberingAfterBreak="0">
+    <w:nsid w:val="6EAD2B40"/>
+    <w:multiLevelType w:val="hybridMultilevel"/>
+    <w:tmpl w:val="7EEA7B12"/>
+    <w:lvl w:ilvl="0" w:tplc="0409000F">
+      <w:start w:val="1"/>
+      <w:numFmt w:val="decimal"/>
+      <w:lvlText w:val="%1."/>
+      <w:lvlJc w:val="left"/>
+      <w:pPr>
+        <w:ind w:left="720" w:hanging="360"/>
+      </w:pPr>
+      <w:rPr>
+        <w:rFonts w:hint="default"/>
+      </w:rPr>
+    </w:lvl>
+    <w:lvl w:ilvl="1" w:tplc="04090019">
+      <w:start w:val="1"/>
+      <w:numFmt w:val="lowerLetter"/>
+      <w:lvlText w:val="%2."/>
+      <w:lvlJc w:val="left"/>
+      <w:pPr>
+        <w:ind w:left="1440" w:hanging="360"/>
+      </w:pPr>
+    </w:lvl>
+    <w:lvl w:ilvl="2" w:tplc="0409001B" w:tentative="1">
+      <w:start w:val="1"/>
+      <w:numFmt w:val="lowerRoman"/>
+      <w:lvlText w:val="%3."/>
+      <w:lvlJc w:val="right"/>
+      <w:pPr>
+        <w:ind w:left="2160" w:hanging="180"/>
+      </w:pPr>
+    </w:lvl>
+    <w:lvl w:ilvl="3" w:tplc="0409000F" w:tentative="1">
+      <w:start w:val="1"/>
+      <w:numFmt w:val="decimal"/>
+      <w:lvlText w:val="%4."/>
+      <w:lvlJc w:val="left"/>
+      <w:pPr>
+        <w:ind w:left="2880" w:hanging="360"/>
+      </w:pPr>
+    </w:lvl>
+    <w:lvl w:ilvl="4" w:tplc="04090019" w:tentative="1">
+      <w:start w:val="1"/>
+      <w:numFmt w:val="lowerLetter"/>
+      <w:lvlText w:val="%5."/>
+      <w:lvlJc w:val="left"/>
+      <w:pPr>
+        <w:ind w:left="3600" w:hanging="360"/>
+      </w:pPr>
+    </w:lvl>
+    <w:lvl w:ilvl="5" w:tplc="0409001B" w:tentative="1">
+      <w:start w:val="1"/>
+      <w:numFmt w:val="lowerRoman"/>
+      <w:lvlText w:val="%6."/>
+      <w:lvlJc w:val="right"/>
+      <w:pPr>
+        <w:ind w:left="4320" w:hanging="180"/>
+      </w:pPr>
+    </w:lvl>
+    <w:lvl w:ilvl="6" w:tplc="0409000F" w:tentative="1">
+      <w:start w:val="1"/>
+      <w:numFmt w:val="decimal"/>
+      <w:lvlText w:val="%7."/>
+      <w:lvlJc w:val="left"/>
+      <w:pPr>
+        <w:ind w:left="5040" w:hanging="360"/>
+      </w:pPr>
+    </w:lvl>
+    <w:lvl w:ilvl="7" w:tplc="04090019" w:tentative="1">
+      <w:start w:val="1"/>
+      <w:numFmt w:val="lowerLetter"/>
+      <w:lvlText w:val="%8."/>
+      <w:lvlJc w:val="left"/>
+      <w:pPr>
+        <w:ind w:left="5760" w:hanging="360"/>
+      </w:pPr>
+    </w:lvl>
+    <w:lvl w:ilvl="8" w:tplc="0409001B" w:tentative="1">
+      <w:start w:val="1"/>
+      <w:numFmt w:val="lowerRoman"/>
+      <w:lvlText w:val="%9."/>
+      <w:lvlJc w:val="right"/>
+      <w:pPr>
+        <w:ind w:left="6480" w:hanging="180"/>
+      </w:pPr>
+    </w:lvl>
+  </w:abstractNum>
   <w:num w:numId="1">
     <w:abstractNumId w:val="1"/>
   </w:num>
   <w:num w:numId="2">
     <w:abstractNumId w:val="0"/>
+  </w:num>
+  <w:num w:numId="3">
+    <w:abstractNumId w:val="2"/>
+  </w:num>
+  <w:num w:numId="4">
+    <w:abstractNumId w:val="3"/>
   </w:num>
 </w:numbering>
 </file>
@@ -1311,6 +2195,7 @@
   <w:style w:type="character" w:default="1" w:styleId="DefaultParagraphFont">
     <w:name w:val="Default Paragraph Font"/>
     <w:uiPriority w:val="1"/>
+    <w:semiHidden/>
     <w:unhideWhenUsed/>
   </w:style>
   <w:style w:type="table" w:default="1" w:styleId="TableNormal">

</xml_diff>